<commit_message>
part a report done
</commit_message>
<xml_diff>
--- a/A3_doc.docx
+++ b/A3_doc.docx
@@ -1018,8 +1018,8 @@
         </w:rPr>
         <w:lastRenderedPageBreak/>
         <w:drawing>
-          <wp:inline distT="0" distB="0" distL="0" distR="0" wp14:anchorId="5231FD41" wp14:editId="4E0F7B13">
-            <wp:extent cx="3355406" cy="2495550"/>
+          <wp:inline distT="0" distB="0" distL="0" distR="0" wp14:anchorId="5231FD41" wp14:editId="2FD18A7A">
+            <wp:extent cx="3585930" cy="2667000"/>
             <wp:effectExtent l="0" t="0" r="0" b="0"/>
             <wp:docPr id="7" name="Picture 7"/>
             <wp:cNvGraphicFramePr>
@@ -1047,7 +1047,7 @@
                   <pic:spPr>
                     <a:xfrm>
                       <a:off x="0" y="0"/>
-                      <a:ext cx="3421458" cy="2544676"/>
+                      <a:ext cx="3659017" cy="2721358"/>
                     </a:xfrm>
                     <a:prstGeom prst="rect">
                       <a:avLst/>
@@ -1083,9 +1083,9 @@
           <w:noProof/>
         </w:rPr>
         <w:drawing>
-          <wp:inline distT="0" distB="0" distL="0" distR="0" wp14:anchorId="6ADB4A69" wp14:editId="7840E852">
-            <wp:extent cx="3568852" cy="2654300"/>
-            <wp:effectExtent l="0" t="0" r="0" b="0"/>
+          <wp:inline distT="0" distB="0" distL="0" distR="0" wp14:anchorId="6ADB4A69" wp14:editId="1D215F4E">
+            <wp:extent cx="3606800" cy="2682523"/>
+            <wp:effectExtent l="0" t="0" r="0" b="3810"/>
             <wp:docPr id="8" name="Picture 8"/>
             <wp:cNvGraphicFramePr>
               <a:graphicFrameLocks xmlns:a="http://schemas.openxmlformats.org/drawingml/2006/main" noChangeAspect="1"/>
@@ -1112,7 +1112,7 @@
                   <pic:spPr>
                     <a:xfrm>
                       <a:off x="0" y="0"/>
-                      <a:ext cx="3593681" cy="2672766"/>
+                      <a:ext cx="3645629" cy="2711402"/>
                     </a:xfrm>
                     <a:prstGeom prst="rect">
                       <a:avLst/>
@@ -1142,9 +1142,9 @@
           <w:noProof/>
         </w:rPr>
         <w:drawing>
-          <wp:inline distT="0" distB="0" distL="0" distR="0" wp14:anchorId="2B1FDDD4" wp14:editId="21B97441">
-            <wp:extent cx="3949700" cy="2937553"/>
-            <wp:effectExtent l="0" t="0" r="0" b="0"/>
+          <wp:inline distT="0" distB="0" distL="0" distR="0" wp14:anchorId="2B1FDDD4" wp14:editId="76F2A747">
+            <wp:extent cx="3705456" cy="2755900"/>
+            <wp:effectExtent l="0" t="0" r="9525" b="6350"/>
             <wp:docPr id="9" name="Picture 9"/>
             <wp:cNvGraphicFramePr>
               <a:graphicFrameLocks xmlns:a="http://schemas.openxmlformats.org/drawingml/2006/main" noChangeAspect="1"/>
@@ -1171,7 +1171,7 @@
                   <pic:spPr>
                     <a:xfrm>
                       <a:off x="0" y="0"/>
-                      <a:ext cx="3965157" cy="2949049"/>
+                      <a:ext cx="3727411" cy="2772229"/>
                     </a:xfrm>
                     <a:prstGeom prst="rect">
                       <a:avLst/>
@@ -1281,13 +1281,118 @@
     <w:p>
       <w:pPr>
         <w:pStyle w:val="ListParagraph"/>
+        <w:ind w:left="1080"/>
+      </w:pPr>
+      <w:r>
+        <w:rPr>
+          <w:noProof/>
+        </w:rPr>
+        <w:drawing>
+          <wp:inline distT="0" distB="0" distL="0" distR="0" wp14:anchorId="0B72C847" wp14:editId="6F4129CA">
+            <wp:extent cx="4508500" cy="3379127"/>
+            <wp:effectExtent l="0" t="0" r="6350" b="0"/>
+            <wp:docPr id="1" name="Picture 1"/>
+            <wp:cNvGraphicFramePr>
+              <a:graphicFrameLocks xmlns:a="http://schemas.openxmlformats.org/drawingml/2006/main" noChangeAspect="1"/>
+            </wp:cNvGraphicFramePr>
+            <a:graphic xmlns:a="http://schemas.openxmlformats.org/drawingml/2006/main">
+              <a:graphicData uri="http://schemas.openxmlformats.org/drawingml/2006/picture">
+                <pic:pic xmlns:pic="http://schemas.openxmlformats.org/drawingml/2006/picture">
+                  <pic:nvPicPr>
+                    <pic:cNvPr id="0" name="Picture 1"/>
+                    <pic:cNvPicPr>
+                      <a:picLocks noChangeAspect="1" noChangeArrowheads="1"/>
+                    </pic:cNvPicPr>
+                  </pic:nvPicPr>
+                  <pic:blipFill>
+                    <a:blip r:embed="rId10">
+                      <a:extLst>
+                        <a:ext uri="{28A0092B-C50C-407E-A947-70E740481C1C}">
+                          <a14:useLocalDpi xmlns:a14="http://schemas.microsoft.com/office/drawing/2010/main" val="0"/>
+                        </a:ext>
+                      </a:extLst>
+                    </a:blip>
+                    <a:srcRect/>
+                    <a:stretch>
+                      <a:fillRect/>
+                    </a:stretch>
+                  </pic:blipFill>
+                  <pic:spPr bwMode="auto">
+                    <a:xfrm>
+                      <a:off x="0" y="0"/>
+                      <a:ext cx="4509690" cy="3380019"/>
+                    </a:xfrm>
+                    <a:prstGeom prst="rect">
+                      <a:avLst/>
+                    </a:prstGeom>
+                    <a:noFill/>
+                    <a:ln>
+                      <a:noFill/>
+                    </a:ln>
+                  </pic:spPr>
+                </pic:pic>
+              </a:graphicData>
+            </a:graphic>
+          </wp:inline>
+        </w:drawing>
+      </w:r>
+    </w:p>
+    <w:p>
+      <w:pPr>
+        <w:pStyle w:val="ListParagraph"/>
+        <w:ind w:left="1080"/>
+      </w:pPr>
+    </w:p>
+    <w:p>
+      <w:pPr>
+        <w:pStyle w:val="ListParagraph"/>
+        <w:ind w:left="1080"/>
+      </w:pPr>
+    </w:p>
+    <w:p>
+      <w:pPr>
+        <w:pStyle w:val="ListParagraph"/>
+        <w:ind w:left="1080"/>
+      </w:pPr>
+    </w:p>
+    <w:p>
+      <w:pPr>
+        <w:pStyle w:val="ListParagraph"/>
         <w:numPr>
           <w:ilvl w:val="0"/>
           <w:numId w:val="7"/>
         </w:numPr>
       </w:pPr>
       <w:r>
-        <w:t>For the first time both are giving the same policy but if we repeat algorithm for many time we will find higher discount factor gives better policy.</w:t>
+        <w:lastRenderedPageBreak/>
+        <w:t>The common trend in all the runs is that the simulation for gamma = 0.1 never reaches the goal state and in-fact get stuck in grid with adjacent walls. This happens because the policy is made by giving more weightage to current goals rather than future</w:t>
+      </w:r>
+      <w:r>
+        <w:t xml:space="preserve"> rewards and thus the effect of +20 reward to end episode never gets accounted in the value iteration.</w:t>
+      </w:r>
+      <w:r>
+        <w:t xml:space="preserve"> Also our epsilon is 0.01 and for such a low value of gamma a epsilon in 2.E-19 range is needed even for a proper convergence of the value function to account the reward in all states properly. </w:t>
+      </w:r>
+    </w:p>
+    <w:p>
+      <w:pPr>
+        <w:pStyle w:val="ListParagraph"/>
+        <w:ind w:left="1080"/>
+      </w:pPr>
+      <w:r>
+        <w:t>For gamma=0.99, episodes end in most of the cases but still in some runs the policy only reaches till pickup state when only 20 steps of simulation are done. This is because of the stochastic effects of the simulation that the action given by policy does not follow the path of best possible state and rather follows the distribution given in question.</w:t>
+      </w:r>
+    </w:p>
+    <w:p>
+      <w:pPr>
+        <w:pStyle w:val="ListParagraph"/>
+        <w:ind w:left="1080"/>
+      </w:pPr>
+      <w:r>
+        <w:t>It is quite rare that policy gets stuck in gamma=0.99 as happening in gamma=0.1 case.</w:t>
+      </w:r>
+      <w:r>
+        <w:t xml:space="preserve"> </w:t>
       </w:r>
     </w:p>
     <w:p>
@@ -1306,8 +1411,131 @@
         </w:numPr>
       </w:pPr>
       <w:r>
+        <w:t>Policy Iteration</w:t>
+      </w:r>
+    </w:p>
+    <w:p/>
+    <w:p>
+      <w:r>
+        <w:t>For policy iteration we randomly choose some initial policy.</w:t>
+      </w:r>
+    </w:p>
+    <w:p>
+      <w:r>
+        <w:t>Then we repeat following steps till policy converges:</w:t>
+      </w:r>
+    </w:p>
+    <w:p>
+      <w:r>
+        <w:tab/>
+        <w:t>Evaluates the policy</w:t>
+      </w:r>
+    </w:p>
+    <w:p>
+      <w:r>
+        <w:tab/>
+        <w:t>Generate new improved policy based on evaluated value function</w:t>
+      </w:r>
+    </w:p>
+    <w:p/>
+    <w:p>
+      <w:r>
+        <w:t>There are two ways to do policy iteration:</w:t>
+      </w:r>
+    </w:p>
+    <w:p>
+      <w:r>
+        <w:tab/>
+        <w:t>1) Value Iteration: We do similar steps as in value iteration method and just choose the action given by policy until the value function converges.</w:t>
+      </w:r>
+    </w:p>
+    <w:p>
+      <w:r>
+        <w:tab/>
+        <w:t>2) Linear Algebra: The value function evaluation is actually n equations with n variables.</w:t>
+      </w:r>
+    </w:p>
+    <w:p>
+      <w:r>
+        <w:t xml:space="preserve">Here n is the total number of states (or n-1 variables and n-1 equations if </w:t>
+      </w:r>
+      <w:r>
+        <w:t>not counting goal states value as an equation</w:t>
+      </w:r>
+      <w:r>
+        <w:t>)</w:t>
+      </w:r>
+      <w:r>
+        <w:t xml:space="preserve">. We have solved these equations using </w:t>
+      </w:r>
+      <w:proofErr w:type="spellStart"/>
+      <w:r>
+        <w:t>numpy</w:t>
+      </w:r>
+      <w:proofErr w:type="spellEnd"/>
+      <w:r>
+        <w:t xml:space="preserve"> </w:t>
+      </w:r>
+      <w:proofErr w:type="spellStart"/>
+      <w:r>
+        <w:t>libraray</w:t>
+      </w:r>
+      <w:proofErr w:type="spellEnd"/>
+      <w:r>
+        <w:t xml:space="preserve"> from </w:t>
+      </w:r>
+      <w:proofErr w:type="spellStart"/>
+      <w:r>
+        <w:t>numply.linalg.solve</w:t>
+      </w:r>
+      <w:proofErr w:type="spellEnd"/>
+      <w:r>
+        <w:t>() method. This takes O(n^3) time when doing exact calculations.</w:t>
+      </w:r>
+    </w:p>
+    <w:p/>
+    <w:p>
+      <w:r>
+        <w:t xml:space="preserve">Method 1 of value iteration is better when the state space is large and actions have non zero probability for transition for most of the states as after some iterations the value function will start converging to approximate optimal values. Every iteration would take </w:t>
+      </w:r>
+      <w:proofErr w:type="spellStart"/>
+      <w:r>
+        <w:t>take</w:t>
+      </w:r>
+      <w:proofErr w:type="spellEnd"/>
+      <w:r>
+        <w:t xml:space="preserve"> O(n^2) even when actions can lead all states with some non-zero transition probability as we update n values and each value is based on n resultant states. In method2 </w:t>
+      </w:r>
+      <w:r>
+        <w:t xml:space="preserve">of solving system of linear equations </w:t>
+      </w:r>
+      <w:r>
+        <w:t xml:space="preserve">the time complexity is fixed to O(n^3) and hence a </w:t>
+      </w:r>
+      <w:r>
+        <w:t>problem with large state space will take a lot of time.</w:t>
+      </w:r>
+    </w:p>
+    <w:p>
+      <w:r>
+        <w:t>For given problem the state space is large and hence method 1</w:t>
+      </w:r>
+      <w:r>
+        <w:t xml:space="preserve"> </w:t>
+      </w:r>
+      <w:r>
+        <w:t>of value iteration is better.</w:t>
+      </w:r>
+      <w:r>
+        <w:t xml:space="preserve"> </w:t>
+      </w:r>
+    </w:p>
+    <w:p/>
+    <w:p/>
+    <w:p>
+      <w:r>
         <w:lastRenderedPageBreak/>
-        <w:t>Policy Iteration</w:t>
+        <w:t>Plots of policy loss vs iteration index in policy iteration method.</w:t>
       </w:r>
     </w:p>
     <w:p>
@@ -1334,7 +1562,7 @@
                     <pic:cNvPicPr/>
                   </pic:nvPicPr>
                   <pic:blipFill>
-                    <a:blip r:embed="rId10">
+                    <a:blip r:embed="rId11">
                       <a:extLst>
                         <a:ext uri="{28A0092B-C50C-407E-A947-70E740481C1C}">
                           <a14:useLocalDpi xmlns:a14="http://schemas.microsoft.com/office/drawing/2010/main" val="0"/>
@@ -1380,7 +1608,7 @@
                     <pic:cNvPicPr/>
                   </pic:nvPicPr>
                   <pic:blipFill>
-                    <a:blip r:embed="rId11">
+                    <a:blip r:embed="rId12">
                       <a:extLst>
                         <a:ext uri="{28A0092B-C50C-407E-A947-70E740481C1C}">
                           <a14:useLocalDpi xmlns:a14="http://schemas.microsoft.com/office/drawing/2010/main" val="0"/>
@@ -1427,7 +1655,7 @@
                     <pic:cNvPicPr/>
                   </pic:nvPicPr>
                   <pic:blipFill>
-                    <a:blip r:embed="rId12">
+                    <a:blip r:embed="rId13">
                       <a:extLst>
                         <a:ext uri="{28A0092B-C50C-407E-A947-70E740481C1C}">
                           <a14:useLocalDpi xmlns:a14="http://schemas.microsoft.com/office/drawing/2010/main" val="0"/>
@@ -1473,7 +1701,7 @@
                     <pic:cNvPicPr/>
                   </pic:nvPicPr>
                   <pic:blipFill>
-                    <a:blip r:embed="rId13">
+                    <a:blip r:embed="rId14">
                       <a:extLst>
                         <a:ext uri="{28A0092B-C50C-407E-A947-70E740481C1C}">
                           <a14:useLocalDpi xmlns:a14="http://schemas.microsoft.com/office/drawing/2010/main" val="0"/>
@@ -1520,7 +1748,7 @@
                     <pic:cNvPicPr/>
                   </pic:nvPicPr>
                   <pic:blipFill>
-                    <a:blip r:embed="rId14">
+                    <a:blip r:embed="rId15">
                       <a:extLst>
                         <a:ext uri="{28A0092B-C50C-407E-A947-70E740481C1C}">
                           <a14:useLocalDpi xmlns:a14="http://schemas.microsoft.com/office/drawing/2010/main" val="0"/>
@@ -1554,7 +1782,71 @@
     </w:p>
     <w:p>
       <w:r>
-        <w:t>Lower the discount factor faster it converge to zero policy loss.</w:t>
+        <w:t xml:space="preserve">For </w:t>
+      </w:r>
+      <w:r>
+        <w:t xml:space="preserve">high </w:t>
+      </w:r>
+      <w:r>
+        <w:t xml:space="preserve">discount factors </w:t>
+      </w:r>
+      <w:r>
+        <w:t xml:space="preserve">the initial policy loss is vey large as the random policy chosen does not take into account of the reward of +20 and similarly the policies made with low discount factor also does not take into account the future reward of +20 to much extent and hence </w:t>
+      </w:r>
+      <w:r>
+        <w:t>t</w:t>
+      </w:r>
+      <w:r>
+        <w:t xml:space="preserve">he policy loss </w:t>
+      </w:r>
+      <w:r>
+        <w:t>in case of</w:t>
+      </w:r>
+      <w:r>
+        <w:t xml:space="preserve"> low discount factor is </w:t>
+      </w:r>
+      <w:r>
+        <w:t>small</w:t>
+      </w:r>
+      <w:r>
+        <w:t xml:space="preserve"> </w:t>
+      </w:r>
+      <w:r>
+        <w:t>even at start</w:t>
+      </w:r>
+      <w:r>
+        <w:t>.</w:t>
+      </w:r>
+    </w:p>
+    <w:p>
+      <w:r>
+        <w:t xml:space="preserve">As discount factor is increased it takes more iterations to reach convergence (similar reasons as in value iteration).  Also, the policy loss is reduced </w:t>
+      </w:r>
+      <w:r>
+        <w:t>majorly</w:t>
+      </w:r>
+      <w:r>
+        <w:t xml:space="preserve"> in the first</w:t>
+      </w:r>
+      <w:r>
+        <w:t xml:space="preserve"> few</w:t>
+      </w:r>
+      <w:r>
+        <w:t xml:space="preserve"> iteration</w:t>
+      </w:r>
+      <w:r>
+        <w:t>s</w:t>
+      </w:r>
+      <w:r>
+        <w:t xml:space="preserve"> itself as the notion of rewards is incorporated in it, the first iteration gives the states the policy which gives maximum reward going to </w:t>
+      </w:r>
+      <w:r>
+        <w:t xml:space="preserve">states in 1 step look ahead. </w:t>
+      </w:r>
+    </w:p>
+    <w:p>
+      <w:r>
+        <w:t>Also it can be observed that policy iteration converges earlier than value iteration for same value of discount factor.</w:t>
       </w:r>
     </w:p>
     <w:p>
@@ -1600,54 +1892,6 @@
                 <pic:pic xmlns:pic="http://schemas.openxmlformats.org/drawingml/2006/picture">
                   <pic:nvPicPr>
                     <pic:cNvPr id="11" name="Picture 11"/>
-                    <pic:cNvPicPr/>
-                  </pic:nvPicPr>
-                  <pic:blipFill>
-                    <a:blip r:embed="rId15">
-                      <a:extLst>
-                        <a:ext uri="{28A0092B-C50C-407E-A947-70E740481C1C}">
-                          <a14:useLocalDpi xmlns:a14="http://schemas.microsoft.com/office/drawing/2010/main" val="0"/>
-                        </a:ext>
-                      </a:extLst>
-                    </a:blip>
-                    <a:stretch>
-                      <a:fillRect/>
-                    </a:stretch>
-                  </pic:blipFill>
-                  <pic:spPr>
-                    <a:xfrm>
-                      <a:off x="0" y="0"/>
-                      <a:ext cx="5731510" cy="4298950"/>
-                    </a:xfrm>
-                    <a:prstGeom prst="rect">
-                      <a:avLst/>
-                    </a:prstGeom>
-                  </pic:spPr>
-                </pic:pic>
-              </a:graphicData>
-            </a:graphic>
-          </wp:inline>
-        </w:drawing>
-      </w:r>
-    </w:p>
-    <w:p>
-      <w:r>
-        <w:rPr>
-          <w:noProof/>
-        </w:rPr>
-        <w:drawing>
-          <wp:inline distT="0" distB="0" distL="0" distR="0" wp14:anchorId="6C8E7626" wp14:editId="16AD0BC1">
-            <wp:extent cx="5731510" cy="4298950"/>
-            <wp:effectExtent l="0" t="0" r="2540" b="6350"/>
-            <wp:docPr id="12" name="Picture 12"/>
-            <wp:cNvGraphicFramePr>
-              <a:graphicFrameLocks xmlns:a="http://schemas.openxmlformats.org/drawingml/2006/main" noChangeAspect="1"/>
-            </wp:cNvGraphicFramePr>
-            <a:graphic xmlns:a="http://schemas.openxmlformats.org/drawingml/2006/main">
-              <a:graphicData uri="http://schemas.openxmlformats.org/drawingml/2006/picture">
-                <pic:pic xmlns:pic="http://schemas.openxmlformats.org/drawingml/2006/picture">
-                  <pic:nvPicPr>
-                    <pic:cNvPr id="12" name="Picture 12"/>
                     <pic:cNvPicPr/>
                   </pic:nvPicPr>
                   <pic:blipFill>
@@ -1683,12 +1927,11 @@
         <w:rPr>
           <w:noProof/>
         </w:rPr>
-        <w:lastRenderedPageBreak/>
         <w:drawing>
-          <wp:inline distT="0" distB="0" distL="0" distR="0" wp14:anchorId="64471C5D" wp14:editId="39F66291">
+          <wp:inline distT="0" distB="0" distL="0" distR="0" wp14:anchorId="6C8E7626" wp14:editId="16AD0BC1">
             <wp:extent cx="5731510" cy="4298950"/>
             <wp:effectExtent l="0" t="0" r="2540" b="6350"/>
-            <wp:docPr id="13" name="Picture 13"/>
+            <wp:docPr id="12" name="Picture 12"/>
             <wp:cNvGraphicFramePr>
               <a:graphicFrameLocks xmlns:a="http://schemas.openxmlformats.org/drawingml/2006/main" noChangeAspect="1"/>
             </wp:cNvGraphicFramePr>
@@ -1696,7 +1939,7 @@
               <a:graphicData uri="http://schemas.openxmlformats.org/drawingml/2006/picture">
                 <pic:pic xmlns:pic="http://schemas.openxmlformats.org/drawingml/2006/picture">
                   <pic:nvPicPr>
-                    <pic:cNvPr id="13" name="Picture 13"/>
+                    <pic:cNvPr id="12" name="Picture 12"/>
                     <pic:cNvPicPr/>
                   </pic:nvPicPr>
                   <pic:blipFill>
@@ -1732,11 +1975,12 @@
         <w:rPr>
           <w:noProof/>
         </w:rPr>
+        <w:lastRenderedPageBreak/>
         <w:drawing>
-          <wp:inline distT="0" distB="0" distL="0" distR="0" wp14:anchorId="652C4A11" wp14:editId="647C8C15">
+          <wp:inline distT="0" distB="0" distL="0" distR="0" wp14:anchorId="64471C5D" wp14:editId="39F66291">
             <wp:extent cx="5731510" cy="4298950"/>
             <wp:effectExtent l="0" t="0" r="2540" b="6350"/>
-            <wp:docPr id="14" name="Picture 14"/>
+            <wp:docPr id="13" name="Picture 13"/>
             <wp:cNvGraphicFramePr>
               <a:graphicFrameLocks xmlns:a="http://schemas.openxmlformats.org/drawingml/2006/main" noChangeAspect="1"/>
             </wp:cNvGraphicFramePr>
@@ -1744,7 +1988,7 @@
               <a:graphicData uri="http://schemas.openxmlformats.org/drawingml/2006/picture">
                 <pic:pic xmlns:pic="http://schemas.openxmlformats.org/drawingml/2006/picture">
                   <pic:nvPicPr>
-                    <pic:cNvPr id="14" name="Picture 14"/>
+                    <pic:cNvPr id="13" name="Picture 13"/>
                     <pic:cNvPicPr/>
                   </pic:nvPicPr>
                   <pic:blipFill>
@@ -1776,25 +2020,15 @@
       </w:r>
     </w:p>
     <w:p>
-      <w:pPr>
-        <w:pStyle w:val="Heading2"/>
-      </w:pPr>
-      <w:r>
-        <w:lastRenderedPageBreak/>
-        <w:tab/>
-        <w:t>4)</w:t>
-      </w:r>
-    </w:p>
-    <w:p>
       <w:r>
         <w:rPr>
           <w:noProof/>
         </w:rPr>
         <w:drawing>
-          <wp:inline distT="0" distB="0" distL="0" distR="0" wp14:anchorId="10043648" wp14:editId="5A76243F">
+          <wp:inline distT="0" distB="0" distL="0" distR="0" wp14:anchorId="652C4A11" wp14:editId="647C8C15">
             <wp:extent cx="5731510" cy="4298950"/>
             <wp:effectExtent l="0" t="0" r="2540" b="6350"/>
-            <wp:docPr id="15" name="Picture 15"/>
+            <wp:docPr id="14" name="Picture 14"/>
             <wp:cNvGraphicFramePr>
               <a:graphicFrameLocks xmlns:a="http://schemas.openxmlformats.org/drawingml/2006/main" noChangeAspect="1"/>
             </wp:cNvGraphicFramePr>
@@ -1802,7 +2036,7 @@
               <a:graphicData uri="http://schemas.openxmlformats.org/drawingml/2006/picture">
                 <pic:pic xmlns:pic="http://schemas.openxmlformats.org/drawingml/2006/picture">
                   <pic:nvPicPr>
-                    <pic:cNvPr id="15" name="Picture 15"/>
+                    <pic:cNvPr id="14" name="Picture 14"/>
                     <pic:cNvPicPr/>
                   </pic:nvPicPr>
                   <pic:blipFill>
@@ -1832,15 +2066,27 @@
           </wp:inline>
         </w:drawing>
       </w:r>
+    </w:p>
+    <w:p>
+      <w:pPr>
+        <w:pStyle w:val="Heading2"/>
+      </w:pPr>
+      <w:r>
+        <w:lastRenderedPageBreak/>
+        <w:tab/>
+        <w:t>4)</w:t>
+      </w:r>
+    </w:p>
+    <w:p>
       <w:r>
         <w:rPr>
           <w:noProof/>
         </w:rPr>
         <w:drawing>
-          <wp:inline distT="0" distB="0" distL="0" distR="0" wp14:anchorId="5DBB96C4" wp14:editId="6139E1B3">
+          <wp:inline distT="0" distB="0" distL="0" distR="0" wp14:anchorId="10043648" wp14:editId="5A76243F">
             <wp:extent cx="5731510" cy="4298950"/>
             <wp:effectExtent l="0" t="0" r="2540" b="6350"/>
-            <wp:docPr id="16" name="Picture 16"/>
+            <wp:docPr id="15" name="Picture 15"/>
             <wp:cNvGraphicFramePr>
               <a:graphicFrameLocks xmlns:a="http://schemas.openxmlformats.org/drawingml/2006/main" noChangeAspect="1"/>
             </wp:cNvGraphicFramePr>
@@ -1848,7 +2094,7 @@
               <a:graphicData uri="http://schemas.openxmlformats.org/drawingml/2006/picture">
                 <pic:pic xmlns:pic="http://schemas.openxmlformats.org/drawingml/2006/picture">
                   <pic:nvPicPr>
-                    <pic:cNvPr id="16" name="Picture 16"/>
+                    <pic:cNvPr id="15" name="Picture 15"/>
                     <pic:cNvPicPr/>
                   </pic:nvPicPr>
                   <pic:blipFill>
@@ -1882,12 +2128,11 @@
         <w:rPr>
           <w:noProof/>
         </w:rPr>
-        <w:lastRenderedPageBreak/>
         <w:drawing>
-          <wp:inline distT="0" distB="0" distL="0" distR="0" wp14:anchorId="00058AFF" wp14:editId="4FA524A4">
+          <wp:inline distT="0" distB="0" distL="0" distR="0" wp14:anchorId="5DBB96C4" wp14:editId="6139E1B3">
             <wp:extent cx="5731510" cy="4298950"/>
             <wp:effectExtent l="0" t="0" r="2540" b="6350"/>
-            <wp:docPr id="17" name="Picture 17"/>
+            <wp:docPr id="16" name="Picture 16"/>
             <wp:cNvGraphicFramePr>
               <a:graphicFrameLocks xmlns:a="http://schemas.openxmlformats.org/drawingml/2006/main" noChangeAspect="1"/>
             </wp:cNvGraphicFramePr>
@@ -1895,7 +2140,7 @@
               <a:graphicData uri="http://schemas.openxmlformats.org/drawingml/2006/picture">
                 <pic:pic xmlns:pic="http://schemas.openxmlformats.org/drawingml/2006/picture">
                   <pic:nvPicPr>
-                    <pic:cNvPr id="17" name="Picture 17"/>
+                    <pic:cNvPr id="16" name="Picture 16"/>
                     <pic:cNvPicPr/>
                   </pic:nvPicPr>
                   <pic:blipFill>
@@ -1929,11 +2174,12 @@
         <w:rPr>
           <w:noProof/>
         </w:rPr>
+        <w:lastRenderedPageBreak/>
         <w:drawing>
-          <wp:inline distT="0" distB="0" distL="0" distR="0" wp14:anchorId="72832025" wp14:editId="588ABBBD">
+          <wp:inline distT="0" distB="0" distL="0" distR="0" wp14:anchorId="00058AFF" wp14:editId="4FA524A4">
             <wp:extent cx="5731510" cy="4298950"/>
             <wp:effectExtent l="0" t="0" r="2540" b="6350"/>
-            <wp:docPr id="18" name="Picture 18"/>
+            <wp:docPr id="17" name="Picture 17"/>
             <wp:cNvGraphicFramePr>
               <a:graphicFrameLocks xmlns:a="http://schemas.openxmlformats.org/drawingml/2006/main" noChangeAspect="1"/>
             </wp:cNvGraphicFramePr>
@@ -1941,7 +2187,7 @@
               <a:graphicData uri="http://schemas.openxmlformats.org/drawingml/2006/picture">
                 <pic:pic xmlns:pic="http://schemas.openxmlformats.org/drawingml/2006/picture">
                   <pic:nvPicPr>
-                    <pic:cNvPr id="18" name="Picture 18"/>
+                    <pic:cNvPr id="17" name="Picture 17"/>
                     <pic:cNvPicPr/>
                   </pic:nvPicPr>
                   <pic:blipFill>
@@ -1975,12 +2221,11 @@
         <w:rPr>
           <w:noProof/>
         </w:rPr>
-        <w:lastRenderedPageBreak/>
         <w:drawing>
-          <wp:inline distT="0" distB="0" distL="0" distR="0" wp14:anchorId="58FEFCF5" wp14:editId="0AFAB64A">
+          <wp:inline distT="0" distB="0" distL="0" distR="0" wp14:anchorId="72832025" wp14:editId="588ABBBD">
             <wp:extent cx="5731510" cy="4298950"/>
             <wp:effectExtent l="0" t="0" r="2540" b="6350"/>
-            <wp:docPr id="19" name="Picture 19"/>
+            <wp:docPr id="18" name="Picture 18"/>
             <wp:cNvGraphicFramePr>
               <a:graphicFrameLocks xmlns:a="http://schemas.openxmlformats.org/drawingml/2006/main" noChangeAspect="1"/>
             </wp:cNvGraphicFramePr>
@@ -1988,7 +2233,7 @@
               <a:graphicData uri="http://schemas.openxmlformats.org/drawingml/2006/picture">
                 <pic:pic xmlns:pic="http://schemas.openxmlformats.org/drawingml/2006/picture">
                   <pic:nvPicPr>
-                    <pic:cNvPr id="19" name="Picture 19"/>
+                    <pic:cNvPr id="18" name="Picture 18"/>
                     <pic:cNvPicPr/>
                   </pic:nvPicPr>
                   <pic:blipFill>
@@ -2022,11 +2267,12 @@
         <w:rPr>
           <w:noProof/>
         </w:rPr>
+        <w:lastRenderedPageBreak/>
         <w:drawing>
-          <wp:inline distT="0" distB="0" distL="0" distR="0" wp14:anchorId="2A8DA372" wp14:editId="7B5989F2">
+          <wp:inline distT="0" distB="0" distL="0" distR="0" wp14:anchorId="58FEFCF5" wp14:editId="0AFAB64A">
             <wp:extent cx="5731510" cy="4298950"/>
             <wp:effectExtent l="0" t="0" r="2540" b="6350"/>
-            <wp:docPr id="20" name="Picture 20"/>
+            <wp:docPr id="19" name="Picture 19"/>
             <wp:cNvGraphicFramePr>
               <a:graphicFrameLocks xmlns:a="http://schemas.openxmlformats.org/drawingml/2006/main" noChangeAspect="1"/>
             </wp:cNvGraphicFramePr>
@@ -2034,7 +2280,7 @@
               <a:graphicData uri="http://schemas.openxmlformats.org/drawingml/2006/picture">
                 <pic:pic xmlns:pic="http://schemas.openxmlformats.org/drawingml/2006/picture">
                   <pic:nvPicPr>
-                    <pic:cNvPr id="20" name="Picture 20"/>
+                    <pic:cNvPr id="19" name="Picture 19"/>
                     <pic:cNvPicPr/>
                   </pic:nvPicPr>
                   <pic:blipFill>
@@ -2068,12 +2314,11 @@
         <w:rPr>
           <w:noProof/>
         </w:rPr>
-        <w:lastRenderedPageBreak/>
         <w:drawing>
-          <wp:inline distT="0" distB="0" distL="0" distR="0" wp14:anchorId="28DC2C96" wp14:editId="74AC0AA6">
+          <wp:inline distT="0" distB="0" distL="0" distR="0" wp14:anchorId="2A8DA372" wp14:editId="7B5989F2">
             <wp:extent cx="5731510" cy="4298950"/>
             <wp:effectExtent l="0" t="0" r="2540" b="6350"/>
-            <wp:docPr id="21" name="Picture 21"/>
+            <wp:docPr id="20" name="Picture 20"/>
             <wp:cNvGraphicFramePr>
               <a:graphicFrameLocks xmlns:a="http://schemas.openxmlformats.org/drawingml/2006/main" noChangeAspect="1"/>
             </wp:cNvGraphicFramePr>
@@ -2081,7 +2326,7 @@
               <a:graphicData uri="http://schemas.openxmlformats.org/drawingml/2006/picture">
                 <pic:pic xmlns:pic="http://schemas.openxmlformats.org/drawingml/2006/picture">
                   <pic:nvPicPr>
-                    <pic:cNvPr id="21" name="Picture 21"/>
+                    <pic:cNvPr id="20" name="Picture 20"/>
                     <pic:cNvPicPr/>
                   </pic:nvPicPr>
                   <pic:blipFill>
@@ -2115,11 +2360,12 @@
         <w:rPr>
           <w:noProof/>
         </w:rPr>
+        <w:lastRenderedPageBreak/>
         <w:drawing>
-          <wp:inline distT="0" distB="0" distL="0" distR="0" wp14:anchorId="517705E3" wp14:editId="28B5C849">
+          <wp:inline distT="0" distB="0" distL="0" distR="0" wp14:anchorId="28DC2C96" wp14:editId="74AC0AA6">
             <wp:extent cx="5731510" cy="4298950"/>
             <wp:effectExtent l="0" t="0" r="2540" b="6350"/>
-            <wp:docPr id="22" name="Picture 22"/>
+            <wp:docPr id="21" name="Picture 21"/>
             <wp:cNvGraphicFramePr>
               <a:graphicFrameLocks xmlns:a="http://schemas.openxmlformats.org/drawingml/2006/main" noChangeAspect="1"/>
             </wp:cNvGraphicFramePr>
@@ -2127,7 +2373,7 @@
               <a:graphicData uri="http://schemas.openxmlformats.org/drawingml/2006/picture">
                 <pic:pic xmlns:pic="http://schemas.openxmlformats.org/drawingml/2006/picture">
                   <pic:nvPicPr>
-                    <pic:cNvPr id="22" name="Picture 22"/>
+                    <pic:cNvPr id="21" name="Picture 21"/>
                     <pic:cNvPicPr/>
                   </pic:nvPicPr>
                   <pic:blipFill>
@@ -2161,12 +2407,11 @@
         <w:rPr>
           <w:noProof/>
         </w:rPr>
-        <w:lastRenderedPageBreak/>
         <w:drawing>
-          <wp:inline distT="0" distB="0" distL="0" distR="0" wp14:anchorId="63E8747A" wp14:editId="5DE0A7CF">
+          <wp:inline distT="0" distB="0" distL="0" distR="0" wp14:anchorId="517705E3" wp14:editId="28B5C849">
             <wp:extent cx="5731510" cy="4298950"/>
             <wp:effectExtent l="0" t="0" r="2540" b="6350"/>
-            <wp:docPr id="23" name="Picture 23"/>
+            <wp:docPr id="22" name="Picture 22"/>
             <wp:cNvGraphicFramePr>
               <a:graphicFrameLocks xmlns:a="http://schemas.openxmlformats.org/drawingml/2006/main" noChangeAspect="1"/>
             </wp:cNvGraphicFramePr>
@@ -2174,7 +2419,7 @@
               <a:graphicData uri="http://schemas.openxmlformats.org/drawingml/2006/picture">
                 <pic:pic xmlns:pic="http://schemas.openxmlformats.org/drawingml/2006/picture">
                   <pic:nvPicPr>
-                    <pic:cNvPr id="23" name="Picture 23"/>
+                    <pic:cNvPr id="22" name="Picture 22"/>
                     <pic:cNvPicPr/>
                   </pic:nvPicPr>
                   <pic:blipFill>
@@ -2208,6 +2453,53 @@
         <w:rPr>
           <w:noProof/>
         </w:rPr>
+        <w:lastRenderedPageBreak/>
+        <w:drawing>
+          <wp:inline distT="0" distB="0" distL="0" distR="0" wp14:anchorId="63E8747A" wp14:editId="5DE0A7CF">
+            <wp:extent cx="5731510" cy="4298950"/>
+            <wp:effectExtent l="0" t="0" r="2540" b="6350"/>
+            <wp:docPr id="23" name="Picture 23"/>
+            <wp:cNvGraphicFramePr>
+              <a:graphicFrameLocks xmlns:a="http://schemas.openxmlformats.org/drawingml/2006/main" noChangeAspect="1"/>
+            </wp:cNvGraphicFramePr>
+            <a:graphic xmlns:a="http://schemas.openxmlformats.org/drawingml/2006/main">
+              <a:graphicData uri="http://schemas.openxmlformats.org/drawingml/2006/picture">
+                <pic:pic xmlns:pic="http://schemas.openxmlformats.org/drawingml/2006/picture">
+                  <pic:nvPicPr>
+                    <pic:cNvPr id="23" name="Picture 23"/>
+                    <pic:cNvPicPr/>
+                  </pic:nvPicPr>
+                  <pic:blipFill>
+                    <a:blip r:embed="rId28">
+                      <a:extLst>
+                        <a:ext uri="{28A0092B-C50C-407E-A947-70E740481C1C}">
+                          <a14:useLocalDpi xmlns:a14="http://schemas.microsoft.com/office/drawing/2010/main" val="0"/>
+                        </a:ext>
+                      </a:extLst>
+                    </a:blip>
+                    <a:stretch>
+                      <a:fillRect/>
+                    </a:stretch>
+                  </pic:blipFill>
+                  <pic:spPr>
+                    <a:xfrm>
+                      <a:off x="0" y="0"/>
+                      <a:ext cx="5731510" cy="4298950"/>
+                    </a:xfrm>
+                    <a:prstGeom prst="rect">
+                      <a:avLst/>
+                    </a:prstGeom>
+                  </pic:spPr>
+                </pic:pic>
+              </a:graphicData>
+            </a:graphic>
+          </wp:inline>
+        </w:drawing>
+      </w:r>
+      <w:r>
+        <w:rPr>
+          <w:noProof/>
+        </w:rPr>
         <w:drawing>
           <wp:inline distT="0" distB="0" distL="0" distR="0" wp14:anchorId="74FAFA09" wp14:editId="282DC324">
             <wp:extent cx="5731510" cy="4298950"/>
@@ -2224,7 +2516,7 @@
                     <pic:cNvPicPr/>
                   </pic:nvPicPr>
                   <pic:blipFill>
-                    <a:blip r:embed="rId28">
+                    <a:blip r:embed="rId29">
                       <a:extLst>
                         <a:ext uri="{28A0092B-C50C-407E-A947-70E740481C1C}">
                           <a14:useLocalDpi xmlns:a14="http://schemas.microsoft.com/office/drawing/2010/main" val="0"/>
@@ -3003,15 +3295,6 @@
   </w:num>
   <w:num w:numId="8">
     <w:abstractNumId w:val="3"/>
-    <w:lvlOverride w:ilvl="0"/>
-    <w:lvlOverride w:ilvl="1"/>
-    <w:lvlOverride w:ilvl="2"/>
-    <w:lvlOverride w:ilvl="3"/>
-    <w:lvlOverride w:ilvl="4"/>
-    <w:lvlOverride w:ilvl="5"/>
-    <w:lvlOverride w:ilvl="6"/>
-    <w:lvlOverride w:ilvl="7"/>
-    <w:lvlOverride w:ilvl="8"/>
   </w:num>
 </w:numbering>
 </file>

</xml_diff>